<commit_message>
Adding a blank page
</commit_message>
<xml_diff>
--- a/documentation/Project Documentation.docx
+++ b/documentation/Project Documentation.docx
@@ -14,7 +14,7 @@
           <v:rect id="rectole0000000000" o:spid="_x0000_i1025" style="width:180pt;height:173.25pt" o:ole="" o:preferrelative="t" stroked="f">
             <v:imagedata r:id="rId5" o:title=""/>
           </v:rect>
-          <o:OLEObject Type="Embed" ProgID="StaticMetafile" ShapeID="rectole0000000000" DrawAspect="Content" ObjectID="_1679736465" r:id="rId6"/>
+          <o:OLEObject Type="Embed" ProgID="StaticMetafile" ShapeID="rectole0000000000" DrawAspect="Content" ObjectID="_1679836663" r:id="rId6"/>
         </w:object>
       </w:r>
     </w:p>
@@ -242,12 +242,6 @@
           <w:sz w:val="32"/>
         </w:rPr>
         <w:tab/>
-      </w:r>
-      <w:r>
-        <w:rPr>
-          <w:rFonts w:ascii="Calibri" w:eastAsia="Calibri" w:hAnsi="Calibri" w:cs="Calibri"/>
-          <w:sz w:val="32"/>
-        </w:rPr>
         <w:t>200950181067</w:t>
       </w:r>
     </w:p>
@@ -565,14 +559,7 @@
           <w:rFonts w:ascii="Times New Roman" w:eastAsia="Times New Roman" w:hAnsi="Times New Roman" w:cs="Times New Roman"/>
           <w:sz w:val="32"/>
         </w:rPr>
-        <w:t>After login user can request for the required blood, If the blood is</w:t>
-      </w:r>
-      <w:r>
-        <w:rPr>
-          <w:rFonts w:ascii="Times New Roman" w:eastAsia="Times New Roman" w:hAnsi="Times New Roman" w:cs="Times New Roman"/>
-          <w:sz w:val="32"/>
-        </w:rPr>
-        <w:t xml:space="preserve"> available in that case it will be granted by the admin.</w:t>
+        <w:t>After login user can request for the required blood, If the blood is available in that case it will be granted by the admin.</w:t>
       </w:r>
     </w:p>
     <w:p>
@@ -627,14 +614,7 @@
           <w:sz w:val="36"/>
         </w:rPr>
         <w:lastRenderedPageBreak/>
-        <w:t xml:space="preserve">  </w:t>
-      </w:r>
-      <w:r>
-        <w:rPr>
-          <w:rFonts w:ascii="Times New Roman" w:eastAsia="Times New Roman" w:hAnsi="Times New Roman" w:cs="Times New Roman"/>
-          <w:sz w:val="36"/>
-        </w:rPr>
-        <w:t xml:space="preserve"> </w:t>
+        <w:t xml:space="preserve">   </w:t>
       </w:r>
       <w:r>
         <w:rPr>
@@ -689,14 +669,7 @@
           <w:rFonts w:ascii="Times New Roman" w:eastAsia="Times New Roman" w:hAnsi="Times New Roman" w:cs="Times New Roman"/>
           <w:sz w:val="32"/>
         </w:rPr>
-        <w:t>By default, routing path set by th</w:t>
-      </w:r>
-      <w:r>
-        <w:rPr>
-          <w:rFonts w:ascii="Times New Roman" w:eastAsia="Times New Roman" w:hAnsi="Times New Roman" w:cs="Times New Roman"/>
-          <w:sz w:val="32"/>
-        </w:rPr>
-        <w:t>e react router home page will get open where home tab, about, contact and login tab can be seen.</w:t>
+        <w:t>By default, routing path set by the react router home page will get open where home tab, about, contact and login tab can be seen.</w:t>
       </w:r>
     </w:p>
     <w:p>
@@ -717,14 +690,7 @@
           <w:rFonts w:ascii="Times New Roman" w:eastAsia="Times New Roman" w:hAnsi="Times New Roman" w:cs="Times New Roman"/>
           <w:sz w:val="32"/>
         </w:rPr>
-        <w:t>Home</w:t>
-      </w:r>
-      <w:r>
-        <w:rPr>
-          <w:rFonts w:ascii="Times New Roman" w:eastAsia="Times New Roman" w:hAnsi="Times New Roman" w:cs="Times New Roman"/>
-          <w:sz w:val="32"/>
-        </w:rPr>
-        <w:t xml:space="preserve">, </w:t>
+        <w:t xml:space="preserve">Home, </w:t>
       </w:r>
       <w:r>
         <w:rPr>
@@ -852,14 +818,7 @@
           <w:rFonts w:ascii="Times New Roman" w:eastAsia="Times New Roman" w:hAnsi="Times New Roman" w:cs="Times New Roman"/>
           <w:sz w:val="32"/>
         </w:rPr>
-        <w:t>Admin can also register the donor and admin can check the list of dono</w:t>
-      </w:r>
-      <w:r>
-        <w:rPr>
-          <w:rFonts w:ascii="Times New Roman" w:eastAsia="Times New Roman" w:hAnsi="Times New Roman" w:cs="Times New Roman"/>
-          <w:sz w:val="32"/>
-        </w:rPr>
-        <w:t>r</w:t>
+        <w:t>Admin can also register the donor and admin can check the list of donor</w:t>
       </w:r>
       <w:r>
         <w:rPr>
@@ -964,14 +923,7 @@
           <w:rFonts w:ascii="Times New Roman" w:eastAsia="Times New Roman" w:hAnsi="Times New Roman" w:cs="Times New Roman"/>
           <w:sz w:val="32"/>
         </w:rPr>
-        <w:t xml:space="preserve"> adm</w:t>
-      </w:r>
-      <w:r>
-        <w:rPr>
-          <w:rFonts w:ascii="Times New Roman" w:eastAsia="Times New Roman" w:hAnsi="Times New Roman" w:cs="Times New Roman"/>
-          <w:sz w:val="32"/>
-        </w:rPr>
-        <w:t>in can</w:t>
+        <w:t xml:space="preserve"> admin can</w:t>
       </w:r>
       <w:r>
         <w:rPr>
@@ -1069,14 +1021,7 @@
           <w:rFonts w:ascii="Times New Roman" w:eastAsia="Times New Roman" w:hAnsi="Times New Roman" w:cs="Times New Roman"/>
           <w:sz w:val="32"/>
         </w:rPr>
-        <w:t>The HTTP calls are done</w:t>
-      </w:r>
-      <w:r>
-        <w:rPr>
-          <w:rFonts w:ascii="Times New Roman" w:eastAsia="Times New Roman" w:hAnsi="Times New Roman" w:cs="Times New Roman"/>
-          <w:sz w:val="32"/>
-        </w:rPr>
-        <w:t xml:space="preserve"> using “AXIOS http library”.</w:t>
+        <w:t>The HTTP calls are done using “AXIOS http library”.</w:t>
       </w:r>
     </w:p>
     <w:p>
@@ -1207,14 +1152,7 @@
           <w:rFonts w:ascii="Times New Roman" w:eastAsia="Times New Roman" w:hAnsi="Times New Roman" w:cs="Times New Roman"/>
           <w:sz w:val="32"/>
         </w:rPr>
-        <w:t xml:space="preserve">User will get the notification via email if the required type of </w:t>
-      </w:r>
-      <w:r>
-        <w:rPr>
-          <w:rFonts w:ascii="Times New Roman" w:eastAsia="Times New Roman" w:hAnsi="Times New Roman" w:cs="Times New Roman"/>
-          <w:sz w:val="32"/>
-        </w:rPr>
-        <w:t>blood is not available in the stock.</w:t>
+        <w:t>User will get the notification via email if the required type of blood is not available in the stock.</w:t>
       </w:r>
     </w:p>
     <w:p>
@@ -1370,14 +1308,7 @@
           <w:rFonts w:ascii="Times New Roman" w:eastAsia="Times New Roman" w:hAnsi="Times New Roman" w:cs="Times New Roman"/>
           <w:sz w:val="28"/>
         </w:rPr>
-        <w:t>We were facing problem while integr</w:t>
-      </w:r>
-      <w:r>
-        <w:rPr>
-          <w:rFonts w:ascii="Times New Roman" w:eastAsia="Times New Roman" w:hAnsi="Times New Roman" w:cs="Times New Roman"/>
-          <w:sz w:val="28"/>
-        </w:rPr>
-        <w:t>ating the Login Page with the other components of the project.</w:t>
+        <w:t>We were facing problem while integrating the Login Page with the other components of the project.</w:t>
       </w:r>
     </w:p>
     <w:p>
@@ -1726,7 +1657,7 @@
           <w:color w:val="000000"/>
           <w:sz w:val="28"/>
         </w:rPr>
-        <w:t xml:space="preserve"> Node</w:t>
+        <w:t xml:space="preserve"> Node, </w:t>
       </w:r>
       <w:r>
         <w:rPr>
@@ -1734,7 +1665,7 @@
           <w:color w:val="000000"/>
           <w:sz w:val="28"/>
         </w:rPr>
-        <w:t xml:space="preserve">, </w:t>
+        <w:t>HTML,</w:t>
       </w:r>
       <w:r>
         <w:rPr>
@@ -1742,23 +1673,7 @@
           <w:color w:val="000000"/>
           <w:sz w:val="28"/>
         </w:rPr>
-        <w:t>HTML,</w:t>
-      </w:r>
-      <w:r>
-        <w:rPr>
-          <w:rFonts w:ascii="Times New Roman" w:eastAsia="Times New Roman" w:hAnsi="Times New Roman" w:cs="Times New Roman"/>
-          <w:color w:val="000000"/>
-          <w:sz w:val="28"/>
-        </w:rPr>
-        <w:t>CSS</w:t>
-      </w:r>
-      <w:r>
-        <w:rPr>
-          <w:rFonts w:ascii="Times New Roman" w:eastAsia="Times New Roman" w:hAnsi="Times New Roman" w:cs="Times New Roman"/>
-          <w:color w:val="000000"/>
-          <w:sz w:val="28"/>
-        </w:rPr>
-        <w:t>.</w:t>
+        <w:t>CSS.</w:t>
       </w:r>
     </w:p>
     <w:p>
@@ -1882,16 +1797,7 @@
           <w:sz w:val="28"/>
           <w:shd w:val="clear" w:color="auto" w:fill="FFFFFF"/>
         </w:rPr>
-        <w:t xml:space="preserve">which simplified the process of </w:t>
-      </w:r>
-      <w:r>
-        <w:rPr>
-          <w:rFonts w:ascii="Times New Roman" w:eastAsia="Times New Roman" w:hAnsi="Times New Roman" w:cs="Times New Roman"/>
-          <w:color w:val="202124"/>
-          <w:sz w:val="28"/>
-          <w:shd w:val="clear" w:color="auto" w:fill="FFFFFF"/>
-        </w:rPr>
-        <w:t>working with other people and made it easy to collaborate on project. It helped us to easily merge our changes in with the master branch of the project.</w:t>
+        <w:t>which simplified the process of working with other people and made it easy to collaborate on project. It helped us to easily merge our changes in with the master branch of the project.</w:t>
       </w:r>
     </w:p>
     <w:p>
@@ -1922,15 +1828,52 @@
           <w:rFonts w:ascii="Times New Roman" w:eastAsia="Times New Roman" w:hAnsi="Times New Roman" w:cs="Times New Roman"/>
           <w:sz w:val="28"/>
         </w:rPr>
-        <w:t>We also used HYGGER as our scrum board to organize tasks, assign specific tasks to team members, and tr</w:t>
-      </w:r>
-      <w:r>
-        <w:rPr>
-          <w:rFonts w:ascii="Times New Roman" w:eastAsia="Times New Roman" w:hAnsi="Times New Roman" w:cs="Times New Roman"/>
-          <w:sz w:val="28"/>
-        </w:rPr>
-        <w:t>ack each task through its lifecycle.</w:t>
-      </w:r>
+        <w:t>We also used HYGGER as our scrum board to organize tasks, assign specific tasks to team members, and track each task through its lifecycle.</w:t>
+      </w:r>
+    </w:p>
+    <w:p>
+      <w:pPr>
+        <w:pStyle w:val="ListParagraph"/>
+        <w:rPr>
+          <w:rFonts w:ascii="Times New Roman" w:eastAsia="Times New Roman" w:hAnsi="Times New Roman" w:cs="Times New Roman"/>
+          <w:sz w:val="32"/>
+        </w:rPr>
+      </w:pPr>
+    </w:p>
+    <w:p>
+      <w:pPr>
+        <w:spacing w:after="0" w:line="240" w:lineRule="auto"/>
+        <w:ind w:left="720"/>
+        <w:rPr>
+          <w:rFonts w:ascii="Times New Roman" w:eastAsia="Times New Roman" w:hAnsi="Times New Roman" w:cs="Times New Roman"/>
+          <w:sz w:val="32"/>
+        </w:rPr>
+      </w:pPr>
+    </w:p>
+    <w:p>
+      <w:pPr>
+        <w:rPr>
+          <w:rFonts w:ascii="Times New Roman" w:eastAsia="Times New Roman" w:hAnsi="Times New Roman" w:cs="Times New Roman"/>
+          <w:sz w:val="32"/>
+        </w:rPr>
+      </w:pPr>
+      <w:r>
+        <w:rPr>
+          <w:rFonts w:ascii="Times New Roman" w:eastAsia="Times New Roman" w:hAnsi="Times New Roman" w:cs="Times New Roman"/>
+          <w:sz w:val="32"/>
+        </w:rPr>
+        <w:br w:type="page"/>
+      </w:r>
+    </w:p>
+    <w:p>
+      <w:pPr>
+        <w:spacing w:after="0" w:line="240" w:lineRule="auto"/>
+        <w:ind w:left="720"/>
+        <w:rPr>
+          <w:rFonts w:ascii="Times New Roman" w:eastAsia="Times New Roman" w:hAnsi="Times New Roman" w:cs="Times New Roman"/>
+          <w:sz w:val="32"/>
+        </w:rPr>
+      </w:pPr>
     </w:p>
     <w:sectPr>
       <w:pgSz w:w="11906" w:h="16838"/>
@@ -3453,6 +3396,17 @@
     <w:semiHidden/>
     <w:unhideWhenUsed/>
   </w:style>
+  <w:style w:type="paragraph" w:styleId="ListParagraph">
+    <w:name w:val="List Paragraph"/>
+    <w:basedOn w:val="Normal"/>
+    <w:uiPriority w:val="34"/>
+    <w:qFormat/>
+    <w:rsid w:val="007A3CC4"/>
+    <w:pPr>
+      <w:ind w:left="720"/>
+      <w:contextualSpacing/>
+    </w:pPr>
+  </w:style>
 </w:styles>
 </file>
 

</xml_diff>